<commit_message>
+ Search in Rotated Sorted Array
</commit_message>
<xml_diff>
--- a/解题思路.docx
+++ b/解题思路.docx
@@ -1,6 +1,6 @@
 
 <file path=word/document.xml><?xml version="1.0" encoding="utf-8"?>
-<w:document xmlns:wpc="http://schemas.microsoft.com/office/word/2010/wordprocessingCanvas" xmlns:cx="http://schemas.microsoft.com/office/drawing/2014/chartex" xmlns:cx1="http://schemas.microsoft.com/office/drawing/2015/9/8/chartex" xmlns:mc="http://schemas.openxmlformats.org/markup-compatibility/2006" xmlns:o="urn:schemas-microsoft-com:office:office" xmlns:r="http://schemas.openxmlformats.org/officeDocument/2006/relationships" xmlns:m="http://schemas.openxmlformats.org/officeDocument/2006/math" xmlns:v="urn:schemas-microsoft-com:vml" xmlns:wp14="http://schemas.microsoft.com/office/word/2010/wordprocessingDrawing" xmlns:wp="http://schemas.openxmlformats.org/drawingml/2006/wordprocessingDrawing" xmlns:w10="urn:schemas-microsoft-com:office:word" xmlns:w="http://schemas.openxmlformats.org/wordprocessingml/2006/main" xmlns:w14="http://schemas.microsoft.com/office/word/2010/wordml" xmlns:w15="http://schemas.microsoft.com/office/word/2012/wordml" xmlns:w16se="http://schemas.microsoft.com/office/word/2015/wordml/symex" xmlns:wpg="http://schemas.microsoft.com/office/word/2010/wordprocessingGroup" xmlns:wpi="http://schemas.microsoft.com/office/word/2010/wordprocessingInk" xmlns:wne="http://schemas.microsoft.com/office/word/2006/wordml" xmlns:wps="http://schemas.microsoft.com/office/word/2010/wordprocessingShape" mc:Ignorable="w14 w15 w16se wp14">
+<w:document xmlns:wpc="http://schemas.microsoft.com/office/word/2010/wordprocessingCanvas" xmlns:mc="http://schemas.openxmlformats.org/markup-compatibility/2006" xmlns:o="urn:schemas-microsoft-com:office:office" xmlns:r="http://schemas.openxmlformats.org/officeDocument/2006/relationships" xmlns:m="http://schemas.openxmlformats.org/officeDocument/2006/math" xmlns:v="urn:schemas-microsoft-com:vml" xmlns:wp14="http://schemas.microsoft.com/office/word/2010/wordprocessingDrawing" xmlns:wp="http://schemas.openxmlformats.org/drawingml/2006/wordprocessingDrawing" xmlns:w10="urn:schemas-microsoft-com:office:word" xmlns:w="http://schemas.openxmlformats.org/wordprocessingml/2006/main" xmlns:w14="http://schemas.microsoft.com/office/word/2010/wordml" xmlns:w15="http://schemas.microsoft.com/office/word/2012/wordml" xmlns:wpg="http://schemas.microsoft.com/office/word/2010/wordprocessingGroup" xmlns:wpi="http://schemas.microsoft.com/office/word/2010/wordprocessingInk" xmlns:wne="http://schemas.microsoft.com/office/word/2006/wordml" xmlns:wps="http://schemas.microsoft.com/office/word/2010/wordprocessingShape" mc:Ignorable="w14 w15 wp14">
   <w:body>
     <w:p>
       <w:pPr>
@@ -61,7 +61,7 @@
         </w:p>
         <w:p>
           <w:pPr>
-            <w:pStyle w:val="11"/>
+            <w:pStyle w:val="10"/>
             <w:tabs>
               <w:tab w:val="right" w:leader="dot" w:pos="9736"/>
             </w:tabs>
@@ -82,14 +82,14 @@
           <w:hyperlink w:anchor="_Toc503910326" w:history="1">
             <w:r>
               <w:rPr>
-                <w:rStyle w:val="ac"/>
+                <w:rStyle w:val="a9"/>
                 <w:noProof/>
               </w:rPr>
               <w:t>LintCode</w:t>
             </w:r>
             <w:r>
               <w:rPr>
-                <w:rStyle w:val="ac"/>
+                <w:rStyle w:val="a9"/>
                 <w:noProof/>
               </w:rPr>
               <w:t>详解</w:t>
@@ -146,7 +146,7 @@
         </w:p>
         <w:p>
           <w:pPr>
-            <w:pStyle w:val="21"/>
+            <w:pStyle w:val="20"/>
             <w:tabs>
               <w:tab w:val="left" w:pos="1260"/>
               <w:tab w:val="right" w:leader="dot" w:pos="9736"/>
@@ -159,7 +159,7 @@
           <w:hyperlink w:anchor="_Toc503910327" w:history="1">
             <w:r>
               <w:rPr>
-                <w:rStyle w:val="ac"/>
+                <w:rStyle w:val="a9"/>
                 <w:noProof/>
               </w:rPr>
               <w:t>一、</w:t>
@@ -173,7 +173,7 @@
             </w:r>
             <w:r>
               <w:rPr>
-                <w:rStyle w:val="ac"/>
+                <w:rStyle w:val="a9"/>
                 <w:noProof/>
               </w:rPr>
               <w:t>链表</w:t>
@@ -230,7 +230,7 @@
         </w:p>
         <w:p>
           <w:pPr>
-            <w:pStyle w:val="31"/>
+            <w:pStyle w:val="30"/>
             <w:tabs>
               <w:tab w:val="left" w:pos="1470"/>
               <w:tab w:val="right" w:leader="dot" w:pos="9736"/>
@@ -243,7 +243,7 @@
           <w:hyperlink w:anchor="_Toc503910328" w:history="1">
             <w:r>
               <w:rPr>
-                <w:rStyle w:val="ac"/>
+                <w:rStyle w:val="a9"/>
                 <w:noProof/>
               </w:rPr>
               <w:t>2.1</w:t>
@@ -257,7 +257,7 @@
             </w:r>
             <w:r>
               <w:rPr>
-                <w:rStyle w:val="ac"/>
+                <w:rStyle w:val="a9"/>
                 <w:noProof/>
               </w:rPr>
               <w:t>删除链表中的元素</w:t>
@@ -314,7 +314,7 @@
         </w:p>
         <w:p>
           <w:pPr>
-            <w:pStyle w:val="31"/>
+            <w:pStyle w:val="30"/>
             <w:tabs>
               <w:tab w:val="left" w:pos="1470"/>
               <w:tab w:val="right" w:leader="dot" w:pos="9736"/>
@@ -327,7 +327,7 @@
           <w:hyperlink w:anchor="_Toc503910329" w:history="1">
             <w:r>
               <w:rPr>
-                <w:rStyle w:val="ac"/>
+                <w:rStyle w:val="a9"/>
                 <w:noProof/>
               </w:rPr>
               <w:t>2.2</w:t>
@@ -341,7 +341,7 @@
             </w:r>
             <w:r>
               <w:rPr>
-                <w:rStyle w:val="ac"/>
+                <w:rStyle w:val="a9"/>
                 <w:noProof/>
               </w:rPr>
               <w:t>删除链表中的元素</w:t>
@@ -398,7 +398,7 @@
         </w:p>
         <w:p>
           <w:pPr>
-            <w:pStyle w:val="31"/>
+            <w:pStyle w:val="30"/>
             <w:tabs>
               <w:tab w:val="left" w:pos="1470"/>
               <w:tab w:val="right" w:leader="dot" w:pos="9736"/>
@@ -411,7 +411,7 @@
           <w:hyperlink w:anchor="_Toc503910330" w:history="1">
             <w:r>
               <w:rPr>
-                <w:rStyle w:val="ac"/>
+                <w:rStyle w:val="a9"/>
                 <w:noProof/>
               </w:rPr>
               <w:t>2.3</w:t>
@@ -425,7 +425,7 @@
             </w:r>
             <w:r>
               <w:rPr>
-                <w:rStyle w:val="ac"/>
+                <w:rStyle w:val="a9"/>
                 <w:noProof/>
               </w:rPr>
               <w:t>合并两个排序链表</w:t>
@@ -482,7 +482,7 @@
         </w:p>
         <w:p>
           <w:pPr>
-            <w:pStyle w:val="31"/>
+            <w:pStyle w:val="30"/>
             <w:tabs>
               <w:tab w:val="left" w:pos="1470"/>
               <w:tab w:val="right" w:leader="dot" w:pos="9736"/>
@@ -495,7 +495,7 @@
           <w:hyperlink w:anchor="_Toc503910331" w:history="1">
             <w:r>
               <w:rPr>
-                <w:rStyle w:val="ac"/>
+                <w:rStyle w:val="a9"/>
                 <w:noProof/>
               </w:rPr>
               <w:t>2.4</w:t>
@@ -509,7 +509,7 @@
             </w:r>
             <w:r>
               <w:rPr>
-                <w:rStyle w:val="ac"/>
+                <w:rStyle w:val="a9"/>
                 <w:noProof/>
               </w:rPr>
               <w:t>交换链表中的节点</w:t>
@@ -566,7 +566,7 @@
         </w:p>
         <w:p>
           <w:pPr>
-            <w:pStyle w:val="31"/>
+            <w:pStyle w:val="30"/>
             <w:tabs>
               <w:tab w:val="left" w:pos="1470"/>
               <w:tab w:val="right" w:leader="dot" w:pos="9736"/>
@@ -579,7 +579,7 @@
           <w:hyperlink w:anchor="_Toc503910332" w:history="1">
             <w:r>
               <w:rPr>
-                <w:rStyle w:val="ac"/>
+                <w:rStyle w:val="a9"/>
                 <w:noProof/>
               </w:rPr>
               <w:t>2.5</w:t>
@@ -593,7 +593,7 @@
             </w:r>
             <w:r>
               <w:rPr>
-                <w:rStyle w:val="ac"/>
+                <w:rStyle w:val="a9"/>
                 <w:noProof/>
               </w:rPr>
               <w:t>带环链表</w:t>
@@ -650,7 +650,7 @@
         </w:p>
         <w:p>
           <w:pPr>
-            <w:pStyle w:val="31"/>
+            <w:pStyle w:val="30"/>
             <w:tabs>
               <w:tab w:val="left" w:pos="1470"/>
               <w:tab w:val="right" w:leader="dot" w:pos="9736"/>
@@ -663,7 +663,7 @@
           <w:hyperlink w:anchor="_Toc503910333" w:history="1">
             <w:r>
               <w:rPr>
-                <w:rStyle w:val="ac"/>
+                <w:rStyle w:val="a9"/>
                 <w:noProof/>
               </w:rPr>
               <w:t>2.6</w:t>
@@ -677,7 +677,7 @@
             </w:r>
             <w:r>
               <w:rPr>
-                <w:rStyle w:val="ac"/>
+                <w:rStyle w:val="a9"/>
                 <w:noProof/>
               </w:rPr>
               <w:t>重排链表</w:t>
@@ -734,7 +734,7 @@
         </w:p>
         <w:p>
           <w:pPr>
-            <w:pStyle w:val="21"/>
+            <w:pStyle w:val="20"/>
             <w:tabs>
               <w:tab w:val="left" w:pos="1260"/>
               <w:tab w:val="right" w:leader="dot" w:pos="9736"/>
@@ -747,7 +747,7 @@
           <w:hyperlink w:anchor="_Toc503910334" w:history="1">
             <w:r>
               <w:rPr>
-                <w:rStyle w:val="ac"/>
+                <w:rStyle w:val="a9"/>
                 <w:noProof/>
               </w:rPr>
               <w:t>二、</w:t>
@@ -761,7 +761,7 @@
             </w:r>
             <w:r>
               <w:rPr>
-                <w:rStyle w:val="ac"/>
+                <w:rStyle w:val="a9"/>
                 <w:noProof/>
               </w:rPr>
               <w:t>哈希表</w:t>
@@ -818,7 +818,7 @@
         </w:p>
         <w:p>
           <w:pPr>
-            <w:pStyle w:val="31"/>
+            <w:pStyle w:val="30"/>
             <w:tabs>
               <w:tab w:val="left" w:pos="1470"/>
               <w:tab w:val="right" w:leader="dot" w:pos="9736"/>
@@ -831,7 +831,7 @@
           <w:hyperlink w:anchor="_Toc503910335" w:history="1">
             <w:r>
               <w:rPr>
-                <w:rStyle w:val="ac"/>
+                <w:rStyle w:val="a9"/>
                 <w:noProof/>
               </w:rPr>
               <w:t>2.1</w:t>
@@ -845,7 +845,7 @@
             </w:r>
             <w:r>
               <w:rPr>
-                <w:rStyle w:val="ac"/>
+                <w:rStyle w:val="a9"/>
                 <w:noProof/>
               </w:rPr>
               <w:t>哈希函数</w:t>
@@ -902,7 +902,7 @@
         </w:p>
         <w:p>
           <w:pPr>
-            <w:pStyle w:val="21"/>
+            <w:pStyle w:val="20"/>
             <w:tabs>
               <w:tab w:val="left" w:pos="1260"/>
               <w:tab w:val="right" w:leader="dot" w:pos="9736"/>
@@ -915,7 +915,7 @@
           <w:hyperlink w:anchor="_Toc503910336" w:history="1">
             <w:r>
               <w:rPr>
-                <w:rStyle w:val="ac"/>
+                <w:rStyle w:val="a9"/>
                 <w:noProof/>
               </w:rPr>
               <w:t>三、</w:t>
@@ -929,7 +929,7 @@
             </w:r>
             <w:r>
               <w:rPr>
-                <w:rStyle w:val="ac"/>
+                <w:rStyle w:val="a9"/>
                 <w:noProof/>
               </w:rPr>
               <w:t>栈</w:t>
@@ -986,7 +986,7 @@
         </w:p>
         <w:p>
           <w:pPr>
-            <w:pStyle w:val="21"/>
+            <w:pStyle w:val="20"/>
             <w:tabs>
               <w:tab w:val="left" w:pos="1260"/>
               <w:tab w:val="right" w:leader="dot" w:pos="9736"/>
@@ -999,7 +999,7 @@
           <w:hyperlink w:anchor="_Toc503910337" w:history="1">
             <w:r>
               <w:rPr>
-                <w:rStyle w:val="ac"/>
+                <w:rStyle w:val="a9"/>
                 <w:noProof/>
               </w:rPr>
               <w:t>四、</w:t>
@@ -1013,7 +1013,7 @@
             </w:r>
             <w:r>
               <w:rPr>
-                <w:rStyle w:val="ac"/>
+                <w:rStyle w:val="a9"/>
                 <w:noProof/>
               </w:rPr>
               <w:t>数组</w:t>
@@ -1070,7 +1070,7 @@
         </w:p>
         <w:p>
           <w:pPr>
-            <w:pStyle w:val="31"/>
+            <w:pStyle w:val="30"/>
             <w:tabs>
               <w:tab w:val="left" w:pos="1470"/>
               <w:tab w:val="right" w:leader="dot" w:pos="9736"/>
@@ -1083,7 +1083,7 @@
           <w:hyperlink w:anchor="_Toc503910338" w:history="1">
             <w:r>
               <w:rPr>
-                <w:rStyle w:val="ac"/>
+                <w:rStyle w:val="a9"/>
                 <w:noProof/>
               </w:rPr>
               <w:t>4.1.</w:t>
@@ -1097,14 +1097,14 @@
             </w:r>
             <w:r>
               <w:rPr>
-                <w:rStyle w:val="ac"/>
+                <w:rStyle w:val="a9"/>
                 <w:noProof/>
               </w:rPr>
               <w:t>二分查找</w:t>
             </w:r>
             <w:r>
               <w:rPr>
-                <w:rStyle w:val="ac"/>
+                <w:rStyle w:val="a9"/>
                 <w:noProof/>
               </w:rPr>
               <w:t>**</w:t>
@@ -1161,7 +1161,7 @@
         </w:p>
         <w:p>
           <w:pPr>
-            <w:pStyle w:val="31"/>
+            <w:pStyle w:val="30"/>
             <w:tabs>
               <w:tab w:val="left" w:pos="1470"/>
               <w:tab w:val="right" w:leader="dot" w:pos="9736"/>
@@ -1174,7 +1174,7 @@
           <w:hyperlink w:anchor="_Toc503910339" w:history="1">
             <w:r>
               <w:rPr>
-                <w:rStyle w:val="ac"/>
+                <w:rStyle w:val="a9"/>
                 <w:noProof/>
                 <w:highlight w:val="yellow"/>
               </w:rPr>
@@ -1189,7 +1189,7 @@
             </w:r>
             <w:r>
               <w:rPr>
-                <w:rStyle w:val="ac"/>
+                <w:rStyle w:val="a9"/>
                 <w:noProof/>
                 <w:highlight w:val="yellow"/>
               </w:rPr>
@@ -1197,7 +1197,7 @@
             </w:r>
             <w:r>
               <w:rPr>
-                <w:rStyle w:val="ac"/>
+                <w:rStyle w:val="a9"/>
                 <w:noProof/>
                 <w:highlight w:val="yellow"/>
               </w:rPr>
@@ -1255,7 +1255,7 @@
         </w:p>
         <w:p>
           <w:pPr>
-            <w:pStyle w:val="21"/>
+            <w:pStyle w:val="20"/>
             <w:tabs>
               <w:tab w:val="left" w:pos="1260"/>
               <w:tab w:val="right" w:leader="dot" w:pos="9736"/>
@@ -1268,7 +1268,7 @@
           <w:hyperlink w:anchor="_Toc503910340" w:history="1">
             <w:r>
               <w:rPr>
-                <w:rStyle w:val="ac"/>
+                <w:rStyle w:val="a9"/>
                 <w:noProof/>
               </w:rPr>
               <w:t>五、</w:t>
@@ -1282,7 +1282,7 @@
             </w:r>
             <w:r>
               <w:rPr>
-                <w:rStyle w:val="ac"/>
+                <w:rStyle w:val="a9"/>
                 <w:noProof/>
               </w:rPr>
               <w:t>矩阵</w:t>
@@ -1339,7 +1339,7 @@
         </w:p>
         <w:p>
           <w:pPr>
-            <w:pStyle w:val="31"/>
+            <w:pStyle w:val="30"/>
             <w:tabs>
               <w:tab w:val="left" w:pos="1470"/>
               <w:tab w:val="right" w:leader="dot" w:pos="9736"/>
@@ -1352,7 +1352,7 @@
           <w:hyperlink w:anchor="_Toc503910341" w:history="1">
             <w:r>
               <w:rPr>
-                <w:rStyle w:val="ac"/>
+                <w:rStyle w:val="a9"/>
                 <w:noProof/>
               </w:rPr>
               <w:t>5.1.</w:t>
@@ -1366,7 +1366,7 @@
             </w:r>
             <w:r>
               <w:rPr>
-                <w:rStyle w:val="ac"/>
+                <w:rStyle w:val="a9"/>
                 <w:noProof/>
               </w:rPr>
               <w:t>矩阵的之字型遍历（二分查找）</w:t>
@@ -1423,7 +1423,7 @@
         </w:p>
         <w:p>
           <w:pPr>
-            <w:pStyle w:val="31"/>
+            <w:pStyle w:val="30"/>
             <w:tabs>
               <w:tab w:val="left" w:pos="1470"/>
               <w:tab w:val="right" w:leader="dot" w:pos="9736"/>
@@ -1436,7 +1436,7 @@
           <w:hyperlink w:anchor="_Toc503910342" w:history="1">
             <w:r>
               <w:rPr>
-                <w:rStyle w:val="ac"/>
+                <w:rStyle w:val="a9"/>
                 <w:noProof/>
               </w:rPr>
               <w:t>5.2.</w:t>
@@ -1450,7 +1450,7 @@
             </w:r>
             <w:r>
               <w:rPr>
-                <w:rStyle w:val="ac"/>
+                <w:rStyle w:val="a9"/>
                 <w:noProof/>
               </w:rPr>
               <w:t>搜索二维矩阵</w:t>
@@ -1507,7 +1507,7 @@
         </w:p>
         <w:p>
           <w:pPr>
-            <w:pStyle w:val="31"/>
+            <w:pStyle w:val="30"/>
             <w:tabs>
               <w:tab w:val="left" w:pos="1470"/>
               <w:tab w:val="right" w:leader="dot" w:pos="9736"/>
@@ -1520,7 +1520,7 @@
           <w:hyperlink w:anchor="_Toc503910343" w:history="1">
             <w:r>
               <w:rPr>
-                <w:rStyle w:val="ac"/>
+                <w:rStyle w:val="a9"/>
                 <w:noProof/>
               </w:rPr>
               <w:t>5.3.</w:t>
@@ -1534,7 +1534,7 @@
             </w:r>
             <w:r>
               <w:rPr>
-                <w:rStyle w:val="ac"/>
+                <w:rStyle w:val="a9"/>
                 <w:noProof/>
               </w:rPr>
               <w:t>判断数独是否合法</w:t>
@@ -1591,7 +1591,7 @@
         </w:p>
         <w:p>
           <w:pPr>
-            <w:pStyle w:val="21"/>
+            <w:pStyle w:val="20"/>
             <w:tabs>
               <w:tab w:val="left" w:pos="1260"/>
               <w:tab w:val="right" w:leader="dot" w:pos="9736"/>
@@ -1604,7 +1604,7 @@
           <w:hyperlink w:anchor="_Toc503910344" w:history="1">
             <w:r>
               <w:rPr>
-                <w:rStyle w:val="ac"/>
+                <w:rStyle w:val="a9"/>
                 <w:noProof/>
               </w:rPr>
               <w:t>六、</w:t>
@@ -1618,7 +1618,7 @@
             </w:r>
             <w:r>
               <w:rPr>
-                <w:rStyle w:val="ac"/>
+                <w:rStyle w:val="a9"/>
                 <w:noProof/>
               </w:rPr>
               <w:t>二叉树</w:t>
@@ -1675,7 +1675,7 @@
         </w:p>
         <w:p>
           <w:pPr>
-            <w:pStyle w:val="21"/>
+            <w:pStyle w:val="20"/>
             <w:tabs>
               <w:tab w:val="left" w:pos="1260"/>
               <w:tab w:val="right" w:leader="dot" w:pos="9736"/>
@@ -1688,7 +1688,7 @@
           <w:hyperlink w:anchor="_Toc503910345" w:history="1">
             <w:r>
               <w:rPr>
-                <w:rStyle w:val="ac"/>
+                <w:rStyle w:val="a9"/>
                 <w:noProof/>
               </w:rPr>
               <w:t>七、</w:t>
@@ -1702,7 +1702,7 @@
             </w:r>
             <w:r>
               <w:rPr>
-                <w:rStyle w:val="ac"/>
+                <w:rStyle w:val="a9"/>
                 <w:noProof/>
               </w:rPr>
               <w:t>字符串</w:t>
@@ -1759,7 +1759,7 @@
         </w:p>
         <w:p>
           <w:pPr>
-            <w:pStyle w:val="21"/>
+            <w:pStyle w:val="20"/>
             <w:tabs>
               <w:tab w:val="left" w:pos="1260"/>
               <w:tab w:val="right" w:leader="dot" w:pos="9736"/>
@@ -1772,7 +1772,7 @@
           <w:hyperlink w:anchor="_Toc503910346" w:history="1">
             <w:r>
               <w:rPr>
-                <w:rStyle w:val="ac"/>
+                <w:rStyle w:val="a9"/>
                 <w:noProof/>
               </w:rPr>
               <w:t>八、</w:t>
@@ -1786,21 +1786,21 @@
             </w:r>
             <w:r>
               <w:rPr>
-                <w:rStyle w:val="ac"/>
+                <w:rStyle w:val="a9"/>
                 <w:noProof/>
               </w:rPr>
               <w:t>动态规划（</w:t>
             </w:r>
             <w:r>
               <w:rPr>
-                <w:rStyle w:val="ac"/>
+                <w:rStyle w:val="a9"/>
                 <w:noProof/>
               </w:rPr>
               <w:t>CSDN</w:t>
             </w:r>
             <w:r>
               <w:rPr>
-                <w:rStyle w:val="ac"/>
+                <w:rStyle w:val="a9"/>
                 <w:noProof/>
               </w:rPr>
               <w:t>博客总结）</w:t>
@@ -1857,7 +1857,7 @@
         </w:p>
         <w:p>
           <w:pPr>
-            <w:pStyle w:val="21"/>
+            <w:pStyle w:val="20"/>
             <w:tabs>
               <w:tab w:val="left" w:pos="1260"/>
               <w:tab w:val="right" w:leader="dot" w:pos="9736"/>
@@ -1870,7 +1870,7 @@
           <w:hyperlink w:anchor="_Toc503910347" w:history="1">
             <w:r>
               <w:rPr>
-                <w:rStyle w:val="ac"/>
+                <w:rStyle w:val="a9"/>
                 <w:noProof/>
               </w:rPr>
               <w:t>九、</w:t>
@@ -1884,7 +1884,7 @@
             </w:r>
             <w:r>
               <w:rPr>
-                <w:rStyle w:val="ac"/>
+                <w:rStyle w:val="a9"/>
                 <w:noProof/>
               </w:rPr>
               <w:t>贪心算法</w:t>
@@ -1941,7 +1941,7 @@
         </w:p>
         <w:p>
           <w:pPr>
-            <w:pStyle w:val="11"/>
+            <w:pStyle w:val="10"/>
             <w:tabs>
               <w:tab w:val="right" w:leader="dot" w:pos="9736"/>
             </w:tabs>
@@ -1953,28 +1953,28 @@
           <w:hyperlink w:anchor="_Toc503910348" w:history="1">
             <w:r>
               <w:rPr>
-                <w:rStyle w:val="ac"/>
+                <w:rStyle w:val="a9"/>
                 <w:noProof/>
               </w:rPr>
               <w:t>Java</w:t>
             </w:r>
             <w:r>
               <w:rPr>
-                <w:rStyle w:val="ac"/>
+                <w:rStyle w:val="a9"/>
                 <w:noProof/>
               </w:rPr>
               <w:t>知识点补充（</w:t>
             </w:r>
             <w:r>
               <w:rPr>
-                <w:rStyle w:val="ac"/>
+                <w:rStyle w:val="a9"/>
                 <w:noProof/>
               </w:rPr>
               <w:t>LintCode</w:t>
             </w:r>
             <w:r>
               <w:rPr>
-                <w:rStyle w:val="ac"/>
+                <w:rStyle w:val="a9"/>
                 <w:noProof/>
               </w:rPr>
               <w:t>）</w:t>
@@ -2031,7 +2031,7 @@
         </w:p>
         <w:p>
           <w:pPr>
-            <w:pStyle w:val="21"/>
+            <w:pStyle w:val="20"/>
             <w:tabs>
               <w:tab w:val="left" w:pos="1260"/>
               <w:tab w:val="right" w:leader="dot" w:pos="9736"/>
@@ -2044,7 +2044,7 @@
           <w:hyperlink w:anchor="_Toc503910349" w:history="1">
             <w:r>
               <w:rPr>
-                <w:rStyle w:val="ac"/>
+                <w:rStyle w:val="a9"/>
                 <w:noProof/>
               </w:rPr>
               <w:t>一、</w:t>
@@ -2058,35 +2058,35 @@
             </w:r>
             <w:r>
               <w:rPr>
-                <w:rStyle w:val="ac"/>
+                <w:rStyle w:val="a9"/>
                 <w:noProof/>
               </w:rPr>
               <w:t>if</w:t>
             </w:r>
             <w:r>
               <w:rPr>
-                <w:rStyle w:val="ac"/>
+                <w:rStyle w:val="a9"/>
                 <w:noProof/>
               </w:rPr>
               <w:t>、</w:t>
             </w:r>
             <w:r>
               <w:rPr>
-                <w:rStyle w:val="ac"/>
+                <w:rStyle w:val="a9"/>
                 <w:noProof/>
               </w:rPr>
               <w:t>if…else if</w:t>
             </w:r>
             <w:r>
               <w:rPr>
-                <w:rStyle w:val="ac"/>
+                <w:rStyle w:val="a9"/>
                 <w:noProof/>
               </w:rPr>
               <w:t>、</w:t>
             </w:r>
             <w:r>
               <w:rPr>
-                <w:rStyle w:val="ac"/>
+                <w:rStyle w:val="a9"/>
                 <w:noProof/>
               </w:rPr>
               <w:t>if…if</w:t>
@@ -2143,7 +2143,7 @@
         </w:p>
         <w:p>
           <w:pPr>
-            <w:pStyle w:val="21"/>
+            <w:pStyle w:val="20"/>
             <w:tabs>
               <w:tab w:val="left" w:pos="1260"/>
               <w:tab w:val="right" w:leader="dot" w:pos="9736"/>
@@ -2156,7 +2156,7 @@
           <w:hyperlink w:anchor="_Toc503910350" w:history="1">
             <w:r>
               <w:rPr>
-                <w:rStyle w:val="ac"/>
+                <w:rStyle w:val="a9"/>
                 <w:noProof/>
               </w:rPr>
               <w:t>二、</w:t>
@@ -2170,7 +2170,7 @@
             </w:r>
             <w:r>
               <w:rPr>
-                <w:rStyle w:val="ac"/>
+                <w:rStyle w:val="a9"/>
                 <w:noProof/>
               </w:rPr>
               <w:t>对象声明</w:t>
@@ -2227,7 +2227,7 @@
         </w:p>
         <w:p>
           <w:pPr>
-            <w:pStyle w:val="21"/>
+            <w:pStyle w:val="20"/>
             <w:tabs>
               <w:tab w:val="left" w:pos="1260"/>
               <w:tab w:val="right" w:leader="dot" w:pos="9736"/>
@@ -2240,7 +2240,7 @@
           <w:hyperlink w:anchor="_Toc503910351" w:history="1">
             <w:r>
               <w:rPr>
-                <w:rStyle w:val="ac"/>
+                <w:rStyle w:val="a9"/>
                 <w:noProof/>
               </w:rPr>
               <w:t>三、</w:t>
@@ -2254,28 +2254,28 @@
             </w:r>
             <w:r>
               <w:rPr>
-                <w:rStyle w:val="ac"/>
+                <w:rStyle w:val="a9"/>
                 <w:noProof/>
               </w:rPr>
               <w:t>int</w:t>
             </w:r>
             <w:r>
               <w:rPr>
-                <w:rStyle w:val="ac"/>
+                <w:rStyle w:val="a9"/>
                 <w:noProof/>
               </w:rPr>
               <w:t>转</w:t>
             </w:r>
             <w:r>
               <w:rPr>
-                <w:rStyle w:val="ac"/>
+                <w:rStyle w:val="a9"/>
                 <w:noProof/>
               </w:rPr>
               <w:t>String</w:t>
             </w:r>
             <w:r>
               <w:rPr>
-                <w:rStyle w:val="ac"/>
+                <w:rStyle w:val="a9"/>
                 <w:noProof/>
               </w:rPr>
               <w:t>，再每位平方</w:t>
@@ -2332,7 +2332,7 @@
         </w:p>
         <w:p>
           <w:pPr>
-            <w:pStyle w:val="21"/>
+            <w:pStyle w:val="20"/>
             <w:tabs>
               <w:tab w:val="left" w:pos="1260"/>
               <w:tab w:val="right" w:leader="dot" w:pos="9736"/>
@@ -2345,7 +2345,7 @@
           <w:hyperlink w:anchor="_Toc503910352" w:history="1">
             <w:r>
               <w:rPr>
-                <w:rStyle w:val="ac"/>
+                <w:rStyle w:val="a9"/>
                 <w:noProof/>
               </w:rPr>
               <w:t>四、</w:t>
@@ -2359,28 +2359,28 @@
             </w:r>
             <w:r>
               <w:rPr>
-                <w:rStyle w:val="ac"/>
+                <w:rStyle w:val="a9"/>
                 <w:noProof/>
               </w:rPr>
               <w:t>String</w:t>
             </w:r>
             <w:r>
               <w:rPr>
-                <w:rStyle w:val="ac"/>
+                <w:rStyle w:val="a9"/>
                 <w:noProof/>
               </w:rPr>
               <w:t>和</w:t>
             </w:r>
             <w:r>
               <w:rPr>
-                <w:rStyle w:val="ac"/>
+                <w:rStyle w:val="a9"/>
                 <w:noProof/>
               </w:rPr>
               <w:t>char[]</w:t>
             </w:r>
             <w:r>
               <w:rPr>
-                <w:rStyle w:val="ac"/>
+                <w:rStyle w:val="a9"/>
                 <w:noProof/>
               </w:rPr>
               <w:t>的长度</w:t>
@@ -2437,7 +2437,7 @@
         </w:p>
         <w:p>
           <w:pPr>
-            <w:pStyle w:val="21"/>
+            <w:pStyle w:val="20"/>
             <w:tabs>
               <w:tab w:val="left" w:pos="1260"/>
               <w:tab w:val="right" w:leader="dot" w:pos="9736"/>
@@ -2450,7 +2450,7 @@
           <w:hyperlink w:anchor="_Toc503910353" w:history="1">
             <w:r>
               <w:rPr>
-                <w:rStyle w:val="ac"/>
+                <w:rStyle w:val="a9"/>
                 <w:noProof/>
               </w:rPr>
               <w:t>五、</w:t>
@@ -2464,7 +2464,7 @@
             </w:r>
             <w:r>
               <w:rPr>
-                <w:rStyle w:val="ac"/>
+                <w:rStyle w:val="a9"/>
                 <w:noProof/>
               </w:rPr>
               <w:t>负数减负数</w:t>
@@ -5975,9 +5975,6 @@
           <w:numId w:val="29"/>
         </w:numPr>
         <w:ind w:firstLineChars="0"/>
-        <w:rPr>
-          <w:rFonts w:hint="eastAsia"/>
-        </w:rPr>
       </w:pPr>
       <w:r>
         <w:rPr>
@@ -5999,11 +5996,6 @@
       </w:r>
     </w:p>
     <w:p>
-      <w:pPr>
-        <w:rPr>
-          <w:rFonts w:hint="eastAsia"/>
-        </w:rPr>
-      </w:pPr>
       <w:r>
         <w:rPr>
           <w:rFonts w:hint="eastAsia"/>
@@ -6085,16 +6077,8 @@
       <w:r>
         <w:t>的比较器。</w:t>
       </w:r>
-      <w:bookmarkStart w:id="11" w:name="_GoBack"/>
-      <w:bookmarkEnd w:id="11"/>
-    </w:p>
-    <w:p>
-      <w:pPr>
-        <w:rPr>
-          <w:rFonts w:hint="eastAsia"/>
-        </w:rPr>
-      </w:pPr>
-    </w:p>
+    </w:p>
+    <w:p/>
     <w:p>
       <w:pPr>
         <w:pStyle w:val="2"/>
@@ -6103,14 +6087,14 @@
           <w:numId w:val="2"/>
         </w:numPr>
       </w:pPr>
-      <w:bookmarkStart w:id="12" w:name="_Toc503910337"/>
+      <w:bookmarkStart w:id="11" w:name="_Toc503910337"/>
       <w:r>
         <w:rPr>
           <w:rFonts w:hint="eastAsia"/>
         </w:rPr>
         <w:t>数组</w:t>
       </w:r>
-      <w:bookmarkEnd w:id="12"/>
+      <w:bookmarkEnd w:id="11"/>
     </w:p>
     <w:p>
       <w:pPr>
@@ -6120,7 +6104,7 @@
           <w:numId w:val="13"/>
         </w:numPr>
       </w:pPr>
-      <w:bookmarkStart w:id="13" w:name="_Toc503910338"/>
+      <w:bookmarkStart w:id="12" w:name="_Toc503910338"/>
       <w:r>
         <w:rPr>
           <w:rFonts w:hint="eastAsia"/>
@@ -6133,7 +6117,7 @@
         </w:rPr>
         <w:t>**</w:t>
       </w:r>
-      <w:bookmarkEnd w:id="13"/>
+      <w:bookmarkEnd w:id="12"/>
     </w:p>
     <w:p>
       <w:r>
@@ -6646,7 +6630,7 @@
           <w:highlight w:val="yellow"/>
         </w:rPr>
       </w:pPr>
-      <w:bookmarkStart w:id="14" w:name="_Toc503910339"/>
+      <w:bookmarkStart w:id="13" w:name="_Toc503910339"/>
       <w:r>
         <w:rPr>
           <w:rFonts w:hint="eastAsia"/>
@@ -6687,7 +6671,7 @@
         </w:rPr>
         <w:t>**</w:t>
       </w:r>
-      <w:bookmarkEnd w:id="14"/>
+      <w:bookmarkEnd w:id="13"/>
     </w:p>
     <w:p/>
     <w:p/>
@@ -6699,14 +6683,14 @@
           <w:numId w:val="2"/>
         </w:numPr>
       </w:pPr>
-      <w:bookmarkStart w:id="15" w:name="_Toc503910340"/>
+      <w:bookmarkStart w:id="14" w:name="_Toc503910340"/>
       <w:r>
         <w:rPr>
           <w:rFonts w:hint="eastAsia"/>
         </w:rPr>
         <w:t>矩阵</w:t>
       </w:r>
-      <w:bookmarkEnd w:id="15"/>
+      <w:bookmarkEnd w:id="14"/>
     </w:p>
     <w:p>
       <w:pPr>
@@ -6716,7 +6700,7 @@
           <w:numId w:val="19"/>
         </w:numPr>
       </w:pPr>
-      <w:bookmarkStart w:id="16" w:name="_Toc503910341"/>
+      <w:bookmarkStart w:id="15" w:name="_Toc503910341"/>
       <w:r>
         <w:rPr>
           <w:rFonts w:hint="eastAsia"/>
@@ -6729,7 +6713,7 @@
         </w:rPr>
         <w:t>（二分查找）</w:t>
       </w:r>
-      <w:bookmarkEnd w:id="16"/>
+      <w:bookmarkEnd w:id="15"/>
     </w:p>
     <w:p>
       <w:r>
@@ -7243,7 +7227,7 @@
           <w:numId w:val="19"/>
         </w:numPr>
       </w:pPr>
-      <w:bookmarkStart w:id="17" w:name="_Toc503910342"/>
+      <w:bookmarkStart w:id="16" w:name="_Toc503910342"/>
       <w:r>
         <w:rPr>
           <w:rFonts w:hint="eastAsia"/>
@@ -7253,7 +7237,7 @@
       <w:r>
         <w:t>二维矩阵</w:t>
       </w:r>
-      <w:bookmarkEnd w:id="17"/>
+      <w:bookmarkEnd w:id="16"/>
     </w:p>
     <w:p>
       <w:r>
@@ -7419,7 +7403,7 @@
           <w:numId w:val="19"/>
         </w:numPr>
       </w:pPr>
-      <w:bookmarkStart w:id="18" w:name="_Toc503910343"/>
+      <w:bookmarkStart w:id="17" w:name="_Toc503910343"/>
       <w:r>
         <w:rPr>
           <w:rFonts w:hint="eastAsia"/>
@@ -7429,7 +7413,7 @@
       <w:r>
         <w:t>数独是否合法</w:t>
       </w:r>
-      <w:bookmarkEnd w:id="18"/>
+      <w:bookmarkEnd w:id="17"/>
     </w:p>
     <w:p>
       <w:r>
@@ -7503,14 +7487,14 @@
           <w:numId w:val="2"/>
         </w:numPr>
       </w:pPr>
-      <w:bookmarkStart w:id="19" w:name="_Toc503910344"/>
+      <w:bookmarkStart w:id="18" w:name="_Toc503910344"/>
       <w:r>
         <w:rPr>
           <w:rFonts w:hint="eastAsia"/>
         </w:rPr>
         <w:t>二叉树</w:t>
       </w:r>
-      <w:bookmarkEnd w:id="19"/>
+      <w:bookmarkEnd w:id="18"/>
     </w:p>
     <w:p>
       <w:pPr>
@@ -7521,7 +7505,7 @@
         </w:numPr>
         <w:ind w:firstLineChars="0"/>
       </w:pPr>
-      <w:bookmarkStart w:id="20" w:name="OLE_LINK1"/>
+      <w:bookmarkStart w:id="19" w:name="OLE_LINK1"/>
       <w:r>
         <w:rPr>
           <w:rFonts w:hint="eastAsia"/>
@@ -7538,7 +7522,7 @@
         <w:t>遍历</w:t>
       </w:r>
     </w:p>
-    <w:bookmarkEnd w:id="20"/>
+    <w:bookmarkEnd w:id="19"/>
     <w:p/>
     <w:p>
       <w:pPr>
@@ -7549,7 +7533,7 @@
         </w:numPr>
         <w:ind w:firstLineChars="0"/>
       </w:pPr>
-      <w:bookmarkStart w:id="21" w:name="OLE_LINK2"/>
+      <w:bookmarkStart w:id="20" w:name="OLE_LINK2"/>
       <w:r>
         <w:rPr>
           <w:rFonts w:hint="eastAsia"/>
@@ -7560,7 +7544,7 @@
         <w:t>树</w:t>
       </w:r>
     </w:p>
-    <w:bookmarkEnd w:id="21"/>
+    <w:bookmarkEnd w:id="20"/>
     <w:p>
       <w:r>
         <w:rPr>
@@ -7960,6 +7944,166 @@
           <w:numId w:val="2"/>
         </w:numPr>
       </w:pPr>
+      <w:r>
+        <w:rPr>
+          <w:rFonts w:hint="eastAsia"/>
+        </w:rPr>
+        <w:t>图</w:t>
+      </w:r>
+    </w:p>
+    <w:p>
+      <w:pPr>
+        <w:pStyle w:val="3"/>
+        <w:numPr>
+          <w:ilvl w:val="0"/>
+          <w:numId w:val="31"/>
+        </w:numPr>
+      </w:pPr>
+      <w:r>
+        <w:rPr>
+          <w:rFonts w:hint="eastAsia"/>
+        </w:rPr>
+        <w:t>DFS</w:t>
+      </w:r>
+      <w:r>
+        <w:rPr>
+          <w:rFonts w:hint="eastAsia"/>
+        </w:rPr>
+        <w:t>的</w:t>
+      </w:r>
+      <w:r>
+        <w:t>递归</w:t>
+      </w:r>
+      <w:r>
+        <w:rPr>
+          <w:rFonts w:hint="eastAsia"/>
+        </w:rPr>
+        <w:t>与</w:t>
+      </w:r>
+      <w:r>
+        <w:t>非递归实现</w:t>
+      </w:r>
+    </w:p>
+    <w:p/>
+    <w:p>
+      <w:pPr>
+        <w:rPr>
+          <w:rFonts w:hint="eastAsia"/>
+        </w:rPr>
+      </w:pPr>
+    </w:p>
+    <w:p>
+      <w:pPr>
+        <w:pStyle w:val="3"/>
+        <w:numPr>
+          <w:ilvl w:val="0"/>
+          <w:numId w:val="31"/>
+        </w:numPr>
+      </w:pPr>
+      <w:r>
+        <w:rPr>
+          <w:rFonts w:hint="eastAsia"/>
+        </w:rPr>
+        <w:t>无向图是否</w:t>
+      </w:r>
+      <w:r>
+        <w:t>有环</w:t>
+      </w:r>
+    </w:p>
+    <w:p/>
+    <w:p>
+      <w:pPr>
+        <w:rPr>
+          <w:rFonts w:hint="eastAsia"/>
+        </w:rPr>
+      </w:pPr>
+    </w:p>
+    <w:p>
+      <w:pPr>
+        <w:pStyle w:val="3"/>
+        <w:numPr>
+          <w:ilvl w:val="0"/>
+          <w:numId w:val="31"/>
+        </w:numPr>
+        <w:rPr>
+          <w:rFonts w:hint="eastAsia"/>
+        </w:rPr>
+      </w:pPr>
+      <w:r>
+        <w:rPr>
+          <w:rFonts w:hint="eastAsia"/>
+        </w:rPr>
+        <w:t>有向图</w:t>
+      </w:r>
+      <w:r>
+        <w:t>是否有环</w:t>
+      </w:r>
+    </w:p>
+    <w:p>
+      <w:pPr>
+        <w:ind w:left="420"/>
+      </w:pPr>
+      <w:r>
+        <w:rPr>
+          <w:rFonts w:hint="eastAsia"/>
+        </w:rPr>
+        <w:t>拓扑</w:t>
+      </w:r>
+      <w:r>
+        <w:t>排序</w:t>
+      </w:r>
+    </w:p>
+    <w:p>
+      <w:pPr>
+        <w:ind w:left="420"/>
+      </w:pPr>
+      <w:hyperlink r:id="rId9" w:history="1">
+        <w:r>
+          <w:rPr>
+            <w:rStyle w:val="a9"/>
+          </w:rPr>
+          <w:t>https://blog.csdn.net/qq_35644234/article/details/60578189</w:t>
+        </w:r>
+      </w:hyperlink>
+    </w:p>
+    <w:p>
+      <w:pPr>
+        <w:ind w:left="420"/>
+      </w:pPr>
+    </w:p>
+    <w:p>
+      <w:pPr>
+        <w:ind w:left="420"/>
+        <w:rPr>
+          <w:rFonts w:hint="eastAsia"/>
+        </w:rPr>
+      </w:pPr>
+      <w:bookmarkStart w:id="21" w:name="_GoBack"/>
+      <w:bookmarkEnd w:id="21"/>
+    </w:p>
+    <w:p/>
+    <w:p>
+      <w:pPr>
+        <w:rPr>
+          <w:rFonts w:hint="eastAsia"/>
+        </w:rPr>
+      </w:pPr>
+    </w:p>
+    <w:p>
+      <w:pPr>
+        <w:rPr>
+          <w:rFonts w:hint="eastAsia"/>
+        </w:rPr>
+      </w:pPr>
+    </w:p>
+    <w:p>
+      <w:pPr>
+        <w:pStyle w:val="2"/>
+        <w:numPr>
+          <w:ilvl w:val="0"/>
+          <w:numId w:val="2"/>
+        </w:numPr>
+      </w:pPr>
       <w:bookmarkStart w:id="22" w:name="_Toc503910345"/>
       <w:r>
         <w:rPr>
@@ -8327,6 +8471,7 @@
         <w:rPr>
           <w:rFonts w:hint="eastAsia"/>
         </w:rPr>
+        <w:lastRenderedPageBreak/>
         <w:t>eg</w:t>
       </w:r>
       <w:r>
@@ -8849,14 +8994,7 @@
         <w:rPr>
           <w:rFonts w:hint="eastAsia"/>
         </w:rPr>
-        <w:t>的额外空间</w:t>
-      </w:r>
-      <w:r>
-        <w:rPr>
-          <w:rFonts w:hint="eastAsia"/>
-        </w:rPr>
-        <w:lastRenderedPageBreak/>
-        <w:t>和</w:t>
+        <w:t>的额外空间和</w:t>
       </w:r>
       <w:r>
         <w:rPr>
@@ -8938,7 +9076,7 @@
     <w:p>
       <w:pPr>
         <w:sectPr>
-          <w:footerReference w:type="default" r:id="rId9"/>
+          <w:footerReference w:type="default" r:id="rId10"/>
           <w:pgSz w:w="11906" w:h="16838"/>
           <w:pgMar w:top="1440" w:right="1080" w:bottom="1440" w:left="1080" w:header="851" w:footer="992" w:gutter="0"/>
           <w:cols w:space="425"/>
@@ -10277,7 +10415,7 @@
 </file>
 
 <file path=word/endnotes.xml><?xml version="1.0" encoding="utf-8"?>
-<w:endnotes xmlns:wpc="http://schemas.microsoft.com/office/word/2010/wordprocessingCanvas" xmlns:cx="http://schemas.microsoft.com/office/drawing/2014/chartex" xmlns:cx1="http://schemas.microsoft.com/office/drawing/2015/9/8/chartex" xmlns:mc="http://schemas.openxmlformats.org/markup-compatibility/2006" xmlns:o="urn:schemas-microsoft-com:office:office" xmlns:r="http://schemas.openxmlformats.org/officeDocument/2006/relationships" xmlns:m="http://schemas.openxmlformats.org/officeDocument/2006/math" xmlns:v="urn:schemas-microsoft-com:vml" xmlns:wp14="http://schemas.microsoft.com/office/word/2010/wordprocessingDrawing" xmlns:wp="http://schemas.openxmlformats.org/drawingml/2006/wordprocessingDrawing" xmlns:w10="urn:schemas-microsoft-com:office:word" xmlns:w="http://schemas.openxmlformats.org/wordprocessingml/2006/main" xmlns:w14="http://schemas.microsoft.com/office/word/2010/wordml" xmlns:w15="http://schemas.microsoft.com/office/word/2012/wordml" xmlns:w16se="http://schemas.microsoft.com/office/word/2015/wordml/symex" xmlns:wpg="http://schemas.microsoft.com/office/word/2010/wordprocessingGroup" xmlns:wpi="http://schemas.microsoft.com/office/word/2010/wordprocessingInk" xmlns:wne="http://schemas.microsoft.com/office/word/2006/wordml" xmlns:wps="http://schemas.microsoft.com/office/word/2010/wordprocessingShape" mc:Ignorable="w14 w15 w16se wp14">
+<w:endnotes xmlns:wpc="http://schemas.microsoft.com/office/word/2010/wordprocessingCanvas" xmlns:mc="http://schemas.openxmlformats.org/markup-compatibility/2006" xmlns:o="urn:schemas-microsoft-com:office:office" xmlns:r="http://schemas.openxmlformats.org/officeDocument/2006/relationships" xmlns:m="http://schemas.openxmlformats.org/officeDocument/2006/math" xmlns:v="urn:schemas-microsoft-com:vml" xmlns:wp14="http://schemas.microsoft.com/office/word/2010/wordprocessingDrawing" xmlns:wp="http://schemas.openxmlformats.org/drawingml/2006/wordprocessingDrawing" xmlns:w10="urn:schemas-microsoft-com:office:word" xmlns:w="http://schemas.openxmlformats.org/wordprocessingml/2006/main" xmlns:w14="http://schemas.microsoft.com/office/word/2010/wordml" xmlns:w15="http://schemas.microsoft.com/office/word/2012/wordml" xmlns:wpg="http://schemas.microsoft.com/office/word/2010/wordprocessingGroup" xmlns:wpi="http://schemas.microsoft.com/office/word/2010/wordprocessingInk" xmlns:wne="http://schemas.microsoft.com/office/word/2006/wordml" xmlns:wps="http://schemas.microsoft.com/office/word/2010/wordprocessingShape" mc:Ignorable="w14 w15 wp14">
   <w:endnote w:type="separator" w:id="-1">
     <w:p>
       <w:r>
@@ -10296,7 +10434,7 @@
 </file>
 
 <file path=word/footer1.xml><?xml version="1.0" encoding="utf-8"?>
-<w:ftr xmlns:wpc="http://schemas.microsoft.com/office/word/2010/wordprocessingCanvas" xmlns:cx="http://schemas.microsoft.com/office/drawing/2014/chartex" xmlns:cx1="http://schemas.microsoft.com/office/drawing/2015/9/8/chartex" xmlns:mc="http://schemas.openxmlformats.org/markup-compatibility/2006" xmlns:o="urn:schemas-microsoft-com:office:office" xmlns:r="http://schemas.openxmlformats.org/officeDocument/2006/relationships" xmlns:m="http://schemas.openxmlformats.org/officeDocument/2006/math" xmlns:v="urn:schemas-microsoft-com:vml" xmlns:wp14="http://schemas.microsoft.com/office/word/2010/wordprocessingDrawing" xmlns:wp="http://schemas.openxmlformats.org/drawingml/2006/wordprocessingDrawing" xmlns:w10="urn:schemas-microsoft-com:office:word" xmlns:w="http://schemas.openxmlformats.org/wordprocessingml/2006/main" xmlns:w14="http://schemas.microsoft.com/office/word/2010/wordml" xmlns:w15="http://schemas.microsoft.com/office/word/2012/wordml" xmlns:w16se="http://schemas.microsoft.com/office/word/2015/wordml/symex" xmlns:wpg="http://schemas.microsoft.com/office/word/2010/wordprocessingGroup" xmlns:wpi="http://schemas.microsoft.com/office/word/2010/wordprocessingInk" xmlns:wne="http://schemas.microsoft.com/office/word/2006/wordml" xmlns:wps="http://schemas.microsoft.com/office/word/2010/wordprocessingShape" mc:Ignorable="w14 w15 w16se wp14">
+<w:ftr xmlns:wpc="http://schemas.microsoft.com/office/word/2010/wordprocessingCanvas" xmlns:mc="http://schemas.openxmlformats.org/markup-compatibility/2006" xmlns:o="urn:schemas-microsoft-com:office:office" xmlns:r="http://schemas.openxmlformats.org/officeDocument/2006/relationships" xmlns:m="http://schemas.openxmlformats.org/officeDocument/2006/math" xmlns:v="urn:schemas-microsoft-com:vml" xmlns:wp14="http://schemas.microsoft.com/office/word/2010/wordprocessingDrawing" xmlns:wp="http://schemas.openxmlformats.org/drawingml/2006/wordprocessingDrawing" xmlns:w10="urn:schemas-microsoft-com:office:word" xmlns:w="http://schemas.openxmlformats.org/wordprocessingml/2006/main" xmlns:w14="http://schemas.microsoft.com/office/word/2010/wordml" xmlns:w15="http://schemas.microsoft.com/office/word/2012/wordml" xmlns:wpg="http://schemas.microsoft.com/office/word/2010/wordprocessingGroup" xmlns:wpi="http://schemas.microsoft.com/office/word/2010/wordprocessingInk" xmlns:wne="http://schemas.microsoft.com/office/word/2006/wordml" xmlns:wps="http://schemas.microsoft.com/office/word/2010/wordprocessingShape" mc:Ignorable="w14 w15 wp14">
   <w:sdt>
     <w:sdtPr>
       <w:id w:val="1057361557"/>
@@ -10309,7 +10447,7 @@
     <w:sdtContent>
       <w:p>
         <w:pPr>
-          <w:pStyle w:val="a7"/>
+          <w:pStyle w:val="a6"/>
           <w:jc w:val="center"/>
         </w:pPr>
         <w:r>
@@ -10326,7 +10464,7 @@
             <w:noProof/>
             <w:lang w:val="zh-CN"/>
           </w:rPr>
-          <w:t>4</w:t>
+          <w:t>6</w:t>
         </w:r>
         <w:r>
           <w:fldChar w:fldCharType="end"/>
@@ -10336,14 +10474,14 @@
   </w:sdt>
   <w:p>
     <w:pPr>
-      <w:pStyle w:val="a7"/>
+      <w:pStyle w:val="a6"/>
     </w:pPr>
   </w:p>
 </w:ftr>
 </file>
 
 <file path=word/footnotes.xml><?xml version="1.0" encoding="utf-8"?>
-<w:footnotes xmlns:wpc="http://schemas.microsoft.com/office/word/2010/wordprocessingCanvas" xmlns:cx="http://schemas.microsoft.com/office/drawing/2014/chartex" xmlns:cx1="http://schemas.microsoft.com/office/drawing/2015/9/8/chartex" xmlns:mc="http://schemas.openxmlformats.org/markup-compatibility/2006" xmlns:o="urn:schemas-microsoft-com:office:office" xmlns:r="http://schemas.openxmlformats.org/officeDocument/2006/relationships" xmlns:m="http://schemas.openxmlformats.org/officeDocument/2006/math" xmlns:v="urn:schemas-microsoft-com:vml" xmlns:wp14="http://schemas.microsoft.com/office/word/2010/wordprocessingDrawing" xmlns:wp="http://schemas.openxmlformats.org/drawingml/2006/wordprocessingDrawing" xmlns:w10="urn:schemas-microsoft-com:office:word" xmlns:w="http://schemas.openxmlformats.org/wordprocessingml/2006/main" xmlns:w14="http://schemas.microsoft.com/office/word/2010/wordml" xmlns:w15="http://schemas.microsoft.com/office/word/2012/wordml" xmlns:w16se="http://schemas.microsoft.com/office/word/2015/wordml/symex" xmlns:wpg="http://schemas.microsoft.com/office/word/2010/wordprocessingGroup" xmlns:wpi="http://schemas.microsoft.com/office/word/2010/wordprocessingInk" xmlns:wne="http://schemas.microsoft.com/office/word/2006/wordml" xmlns:wps="http://schemas.microsoft.com/office/word/2010/wordprocessingShape" mc:Ignorable="w14 w15 w16se wp14">
+<w:footnotes xmlns:wpc="http://schemas.microsoft.com/office/word/2010/wordprocessingCanvas" xmlns:mc="http://schemas.openxmlformats.org/markup-compatibility/2006" xmlns:o="urn:schemas-microsoft-com:office:office" xmlns:r="http://schemas.openxmlformats.org/officeDocument/2006/relationships" xmlns:m="http://schemas.openxmlformats.org/officeDocument/2006/math" xmlns:v="urn:schemas-microsoft-com:vml" xmlns:wp14="http://schemas.microsoft.com/office/word/2010/wordprocessingDrawing" xmlns:wp="http://schemas.openxmlformats.org/drawingml/2006/wordprocessingDrawing" xmlns:w10="urn:schemas-microsoft-com:office:word" xmlns:w="http://schemas.openxmlformats.org/wordprocessingml/2006/main" xmlns:w14="http://schemas.microsoft.com/office/word/2010/wordml" xmlns:w15="http://schemas.microsoft.com/office/word/2012/wordml" xmlns:wpg="http://schemas.microsoft.com/office/word/2010/wordprocessingGroup" xmlns:wpi="http://schemas.microsoft.com/office/word/2010/wordprocessingInk" xmlns:wne="http://schemas.microsoft.com/office/word/2006/wordml" xmlns:wps="http://schemas.microsoft.com/office/word/2010/wordprocessingShape" mc:Ignorable="w14 w15 wp14">
   <w:footnote w:type="separator" w:id="-1">
     <w:p>
       <w:r>
@@ -10362,8 +10500,97 @@
 </file>
 
 <file path=word/numbering.xml><?xml version="1.0" encoding="utf-8"?>
-<w:numbering xmlns:wpc="http://schemas.microsoft.com/office/word/2010/wordprocessingCanvas" xmlns:cx="http://schemas.microsoft.com/office/drawing/2014/chartex" xmlns:cx1="http://schemas.microsoft.com/office/drawing/2015/9/8/chartex" xmlns:mc="http://schemas.openxmlformats.org/markup-compatibility/2006" xmlns:o="urn:schemas-microsoft-com:office:office" xmlns:r="http://schemas.openxmlformats.org/officeDocument/2006/relationships" xmlns:m="http://schemas.openxmlformats.org/officeDocument/2006/math" xmlns:v="urn:schemas-microsoft-com:vml" xmlns:wp14="http://schemas.microsoft.com/office/word/2010/wordprocessingDrawing" xmlns:wp="http://schemas.openxmlformats.org/drawingml/2006/wordprocessingDrawing" xmlns:w10="urn:schemas-microsoft-com:office:word" xmlns:w="http://schemas.openxmlformats.org/wordprocessingml/2006/main" xmlns:w14="http://schemas.microsoft.com/office/word/2010/wordml" xmlns:w15="http://schemas.microsoft.com/office/word/2012/wordml" xmlns:w16se="http://schemas.microsoft.com/office/word/2015/wordml/symex" xmlns:wpg="http://schemas.microsoft.com/office/word/2010/wordprocessingGroup" xmlns:wpi="http://schemas.microsoft.com/office/word/2010/wordprocessingInk" xmlns:wne="http://schemas.microsoft.com/office/word/2006/wordml" xmlns:wps="http://schemas.microsoft.com/office/word/2010/wordprocessingShape" mc:Ignorable="w14 w15 w16se wp14">
-  <w:abstractNum w:abstractNumId="0" w15:restartNumberingAfterBreak="0">
+<w:numbering xmlns:wpc="http://schemas.microsoft.com/office/word/2010/wordprocessingCanvas" xmlns:mc="http://schemas.openxmlformats.org/markup-compatibility/2006" xmlns:o="urn:schemas-microsoft-com:office:office" xmlns:r="http://schemas.openxmlformats.org/officeDocument/2006/relationships" xmlns:m="http://schemas.openxmlformats.org/officeDocument/2006/math" xmlns:v="urn:schemas-microsoft-com:vml" xmlns:wp14="http://schemas.microsoft.com/office/word/2010/wordprocessingDrawing" xmlns:wp="http://schemas.openxmlformats.org/drawingml/2006/wordprocessingDrawing" xmlns:w10="urn:schemas-microsoft-com:office:word" xmlns:w="http://schemas.openxmlformats.org/wordprocessingml/2006/main" xmlns:w14="http://schemas.microsoft.com/office/word/2010/wordml" xmlns:w15="http://schemas.microsoft.com/office/word/2012/wordml" xmlns:wpg="http://schemas.microsoft.com/office/word/2010/wordprocessingGroup" xmlns:wpi="http://schemas.microsoft.com/office/word/2010/wordprocessingInk" xmlns:wne="http://schemas.microsoft.com/office/word/2006/wordml" xmlns:wps="http://schemas.microsoft.com/office/word/2010/wordprocessingShape" mc:Ignorable="w14 w15 wp14">
+  <w:abstractNum w:abstractNumId="0">
+    <w:nsid w:val="07A27C33"/>
+    <w:multiLevelType w:val="hybridMultilevel"/>
+    <w:tmpl w:val="E7CE63BC"/>
+    <w:lvl w:ilvl="0" w:tplc="C8120B12">
+      <w:start w:val="1"/>
+      <w:numFmt w:val="decimal"/>
+      <w:lvlText w:val="8.%1."/>
+      <w:lvlJc w:val="left"/>
+      <w:pPr>
+        <w:ind w:left="420" w:hanging="420"/>
+      </w:pPr>
+      <w:rPr>
+        <w:rFonts w:hint="eastAsia"/>
+      </w:rPr>
+    </w:lvl>
+    <w:lvl w:ilvl="1" w:tplc="04090019" w:tentative="1">
+      <w:start w:val="1"/>
+      <w:numFmt w:val="lowerLetter"/>
+      <w:lvlText w:val="%2)"/>
+      <w:lvlJc w:val="left"/>
+      <w:pPr>
+        <w:ind w:left="420" w:hanging="420"/>
+      </w:pPr>
+    </w:lvl>
+    <w:lvl w:ilvl="2" w:tplc="0409001B" w:tentative="1">
+      <w:start w:val="1"/>
+      <w:numFmt w:val="lowerRoman"/>
+      <w:lvlText w:val="%3."/>
+      <w:lvlJc w:val="right"/>
+      <w:pPr>
+        <w:ind w:left="840" w:hanging="420"/>
+      </w:pPr>
+    </w:lvl>
+    <w:lvl w:ilvl="3" w:tplc="0409000F" w:tentative="1">
+      <w:start w:val="1"/>
+      <w:numFmt w:val="decimal"/>
+      <w:lvlText w:val="%4."/>
+      <w:lvlJc w:val="left"/>
+      <w:pPr>
+        <w:ind w:left="1260" w:hanging="420"/>
+      </w:pPr>
+    </w:lvl>
+    <w:lvl w:ilvl="4" w:tplc="04090019" w:tentative="1">
+      <w:start w:val="1"/>
+      <w:numFmt w:val="lowerLetter"/>
+      <w:lvlText w:val="%5)"/>
+      <w:lvlJc w:val="left"/>
+      <w:pPr>
+        <w:ind w:left="1680" w:hanging="420"/>
+      </w:pPr>
+    </w:lvl>
+    <w:lvl w:ilvl="5" w:tplc="0409001B" w:tentative="1">
+      <w:start w:val="1"/>
+      <w:numFmt w:val="lowerRoman"/>
+      <w:lvlText w:val="%6."/>
+      <w:lvlJc w:val="right"/>
+      <w:pPr>
+        <w:ind w:left="2100" w:hanging="420"/>
+      </w:pPr>
+    </w:lvl>
+    <w:lvl w:ilvl="6" w:tplc="0409000F" w:tentative="1">
+      <w:start w:val="1"/>
+      <w:numFmt w:val="decimal"/>
+      <w:lvlText w:val="%7."/>
+      <w:lvlJc w:val="left"/>
+      <w:pPr>
+        <w:ind w:left="2520" w:hanging="420"/>
+      </w:pPr>
+    </w:lvl>
+    <w:lvl w:ilvl="7" w:tplc="04090019" w:tentative="1">
+      <w:start w:val="1"/>
+      <w:numFmt w:val="lowerLetter"/>
+      <w:lvlText w:val="%8)"/>
+      <w:lvlJc w:val="left"/>
+      <w:pPr>
+        <w:ind w:left="2940" w:hanging="420"/>
+      </w:pPr>
+    </w:lvl>
+    <w:lvl w:ilvl="8" w:tplc="0409001B" w:tentative="1">
+      <w:start w:val="1"/>
+      <w:numFmt w:val="lowerRoman"/>
+      <w:lvlText w:val="%9."/>
+      <w:lvlJc w:val="right"/>
+      <w:pPr>
+        <w:ind w:left="3360" w:hanging="420"/>
+      </w:pPr>
+    </w:lvl>
+  </w:abstractNum>
+  <w:abstractNum w:abstractNumId="1">
     <w:nsid w:val="0CEF5B5C"/>
     <w:multiLevelType w:val="hybridMultilevel"/>
     <w:tmpl w:val="85B03DF8"/>
@@ -10452,7 +10679,7 @@
       </w:pPr>
     </w:lvl>
   </w:abstractNum>
-  <w:abstractNum w:abstractNumId="1" w15:restartNumberingAfterBreak="0">
+  <w:abstractNum w:abstractNumId="2">
     <w:nsid w:val="100303F3"/>
     <w:multiLevelType w:val="hybridMultilevel"/>
     <w:tmpl w:val="4BC8A920"/>
@@ -10541,7 +10768,7 @@
       </w:pPr>
     </w:lvl>
   </w:abstractNum>
-  <w:abstractNum w:abstractNumId="2" w15:restartNumberingAfterBreak="0">
+  <w:abstractNum w:abstractNumId="3">
     <w:nsid w:val="10640793"/>
     <w:multiLevelType w:val="hybridMultilevel"/>
     <w:tmpl w:val="46AA6C98"/>
@@ -10630,7 +10857,7 @@
       </w:pPr>
     </w:lvl>
   </w:abstractNum>
-  <w:abstractNum w:abstractNumId="3" w15:restartNumberingAfterBreak="0">
+  <w:abstractNum w:abstractNumId="4">
     <w:nsid w:val="17E5550D"/>
     <w:multiLevelType w:val="hybridMultilevel"/>
     <w:tmpl w:val="27FA02DE"/>
@@ -10716,7 +10943,7 @@
       </w:pPr>
     </w:lvl>
   </w:abstractNum>
-  <w:abstractNum w:abstractNumId="4" w15:restartNumberingAfterBreak="0">
+  <w:abstractNum w:abstractNumId="5">
     <w:nsid w:val="187F7DC7"/>
     <w:multiLevelType w:val="hybridMultilevel"/>
     <w:tmpl w:val="AB66E456"/>
@@ -10805,7 +11032,7 @@
       </w:pPr>
     </w:lvl>
   </w:abstractNum>
-  <w:abstractNum w:abstractNumId="5" w15:restartNumberingAfterBreak="0">
+  <w:abstractNum w:abstractNumId="6">
     <w:nsid w:val="1DF75012"/>
     <w:multiLevelType w:val="hybridMultilevel"/>
     <w:tmpl w:val="234469CA"/>
@@ -10891,7 +11118,7 @@
       </w:pPr>
     </w:lvl>
   </w:abstractNum>
-  <w:abstractNum w:abstractNumId="6" w15:restartNumberingAfterBreak="0">
+  <w:abstractNum w:abstractNumId="7">
     <w:nsid w:val="28C959DD"/>
     <w:multiLevelType w:val="hybridMultilevel"/>
     <w:tmpl w:val="8A58C9E8"/>
@@ -10980,7 +11207,7 @@
       </w:pPr>
     </w:lvl>
   </w:abstractNum>
-  <w:abstractNum w:abstractNumId="7" w15:restartNumberingAfterBreak="0">
+  <w:abstractNum w:abstractNumId="8">
     <w:nsid w:val="2F435CD6"/>
     <w:multiLevelType w:val="hybridMultilevel"/>
     <w:tmpl w:val="81EA857E"/>
@@ -11069,7 +11296,7 @@
       </w:pPr>
     </w:lvl>
   </w:abstractNum>
-  <w:abstractNum w:abstractNumId="8" w15:restartNumberingAfterBreak="0">
+  <w:abstractNum w:abstractNumId="9">
     <w:nsid w:val="3373784C"/>
     <w:multiLevelType w:val="hybridMultilevel"/>
     <w:tmpl w:val="BD7A92E0"/>
@@ -11158,7 +11385,7 @@
       </w:pPr>
     </w:lvl>
   </w:abstractNum>
-  <w:abstractNum w:abstractNumId="9" w15:restartNumberingAfterBreak="0">
+  <w:abstractNum w:abstractNumId="10">
     <w:nsid w:val="33B55664"/>
     <w:multiLevelType w:val="hybridMultilevel"/>
     <w:tmpl w:val="EC6EDF98"/>
@@ -11244,7 +11471,7 @@
       </w:pPr>
     </w:lvl>
   </w:abstractNum>
-  <w:abstractNum w:abstractNumId="10" w15:restartNumberingAfterBreak="0">
+  <w:abstractNum w:abstractNumId="11">
     <w:nsid w:val="33C131FD"/>
     <w:multiLevelType w:val="hybridMultilevel"/>
     <w:tmpl w:val="A524F812"/>
@@ -11333,7 +11560,7 @@
       </w:pPr>
     </w:lvl>
   </w:abstractNum>
-  <w:abstractNum w:abstractNumId="11" w15:restartNumberingAfterBreak="0">
+  <w:abstractNum w:abstractNumId="12">
     <w:nsid w:val="39150F23"/>
     <w:multiLevelType w:val="hybridMultilevel"/>
     <w:tmpl w:val="C734ADB8"/>
@@ -11422,7 +11649,7 @@
       </w:pPr>
     </w:lvl>
   </w:abstractNum>
-  <w:abstractNum w:abstractNumId="12" w15:restartNumberingAfterBreak="0">
+  <w:abstractNum w:abstractNumId="13">
     <w:nsid w:val="3A1D2E4A"/>
     <w:multiLevelType w:val="hybridMultilevel"/>
     <w:tmpl w:val="234469CA"/>
@@ -11508,7 +11735,7 @@
       </w:pPr>
     </w:lvl>
   </w:abstractNum>
-  <w:abstractNum w:abstractNumId="13" w15:restartNumberingAfterBreak="0">
+  <w:abstractNum w:abstractNumId="14">
     <w:nsid w:val="3B171F6D"/>
     <w:multiLevelType w:val="hybridMultilevel"/>
     <w:tmpl w:val="46AA6C98"/>
@@ -11597,7 +11824,7 @@
       </w:pPr>
     </w:lvl>
   </w:abstractNum>
-  <w:abstractNum w:abstractNumId="14" w15:restartNumberingAfterBreak="0">
+  <w:abstractNum w:abstractNumId="15">
     <w:nsid w:val="3F025E64"/>
     <w:multiLevelType w:val="hybridMultilevel"/>
     <w:tmpl w:val="CF0E07FA"/>
@@ -11686,7 +11913,7 @@
       </w:pPr>
     </w:lvl>
   </w:abstractNum>
-  <w:abstractNum w:abstractNumId="15" w15:restartNumberingAfterBreak="0">
+  <w:abstractNum w:abstractNumId="16">
     <w:nsid w:val="406E0634"/>
     <w:multiLevelType w:val="hybridMultilevel"/>
     <w:tmpl w:val="E48C8F3C"/>
@@ -11772,7 +11999,7 @@
       </w:pPr>
     </w:lvl>
   </w:abstractNum>
-  <w:abstractNum w:abstractNumId="16" w15:restartNumberingAfterBreak="0">
+  <w:abstractNum w:abstractNumId="17">
     <w:nsid w:val="45B023B0"/>
     <w:multiLevelType w:val="hybridMultilevel"/>
     <w:tmpl w:val="8DFED9D2"/>
@@ -11861,7 +12088,96 @@
       </w:pPr>
     </w:lvl>
   </w:abstractNum>
-  <w:abstractNum w:abstractNumId="17" w15:restartNumberingAfterBreak="0">
+  <w:abstractNum w:abstractNumId="18">
+    <w:nsid w:val="46265ED2"/>
+    <w:multiLevelType w:val="hybridMultilevel"/>
+    <w:tmpl w:val="D1B8349E"/>
+    <w:lvl w:ilvl="0" w:tplc="C8120B12">
+      <w:start w:val="1"/>
+      <w:numFmt w:val="decimal"/>
+      <w:lvlText w:val="8.%1."/>
+      <w:lvlJc w:val="left"/>
+      <w:pPr>
+        <w:ind w:left="420" w:hanging="420"/>
+      </w:pPr>
+      <w:rPr>
+        <w:rFonts w:hint="eastAsia"/>
+      </w:rPr>
+    </w:lvl>
+    <w:lvl w:ilvl="1" w:tplc="04090019" w:tentative="1">
+      <w:start w:val="1"/>
+      <w:numFmt w:val="lowerLetter"/>
+      <w:lvlText w:val="%2)"/>
+      <w:lvlJc w:val="left"/>
+      <w:pPr>
+        <w:ind w:left="840" w:hanging="420"/>
+      </w:pPr>
+    </w:lvl>
+    <w:lvl w:ilvl="2" w:tplc="0409001B" w:tentative="1">
+      <w:start w:val="1"/>
+      <w:numFmt w:val="lowerRoman"/>
+      <w:lvlText w:val="%3."/>
+      <w:lvlJc w:val="right"/>
+      <w:pPr>
+        <w:ind w:left="1260" w:hanging="420"/>
+      </w:pPr>
+    </w:lvl>
+    <w:lvl w:ilvl="3" w:tplc="0409000F" w:tentative="1">
+      <w:start w:val="1"/>
+      <w:numFmt w:val="decimal"/>
+      <w:lvlText w:val="%4."/>
+      <w:lvlJc w:val="left"/>
+      <w:pPr>
+        <w:ind w:left="1680" w:hanging="420"/>
+      </w:pPr>
+    </w:lvl>
+    <w:lvl w:ilvl="4" w:tplc="04090019" w:tentative="1">
+      <w:start w:val="1"/>
+      <w:numFmt w:val="lowerLetter"/>
+      <w:lvlText w:val="%5)"/>
+      <w:lvlJc w:val="left"/>
+      <w:pPr>
+        <w:ind w:left="2100" w:hanging="420"/>
+      </w:pPr>
+    </w:lvl>
+    <w:lvl w:ilvl="5" w:tplc="0409001B" w:tentative="1">
+      <w:start w:val="1"/>
+      <w:numFmt w:val="lowerRoman"/>
+      <w:lvlText w:val="%6."/>
+      <w:lvlJc w:val="right"/>
+      <w:pPr>
+        <w:ind w:left="2520" w:hanging="420"/>
+      </w:pPr>
+    </w:lvl>
+    <w:lvl w:ilvl="6" w:tplc="0409000F" w:tentative="1">
+      <w:start w:val="1"/>
+      <w:numFmt w:val="decimal"/>
+      <w:lvlText w:val="%7."/>
+      <w:lvlJc w:val="left"/>
+      <w:pPr>
+        <w:ind w:left="2940" w:hanging="420"/>
+      </w:pPr>
+    </w:lvl>
+    <w:lvl w:ilvl="7" w:tplc="04090019" w:tentative="1">
+      <w:start w:val="1"/>
+      <w:numFmt w:val="lowerLetter"/>
+      <w:lvlText w:val="%8)"/>
+      <w:lvlJc w:val="left"/>
+      <w:pPr>
+        <w:ind w:left="3360" w:hanging="420"/>
+      </w:pPr>
+    </w:lvl>
+    <w:lvl w:ilvl="8" w:tplc="0409001B" w:tentative="1">
+      <w:start w:val="1"/>
+      <w:numFmt w:val="lowerRoman"/>
+      <w:lvlText w:val="%9."/>
+      <w:lvlJc w:val="right"/>
+      <w:pPr>
+        <w:ind w:left="3780" w:hanging="420"/>
+      </w:pPr>
+    </w:lvl>
+  </w:abstractNum>
+  <w:abstractNum w:abstractNumId="19">
     <w:nsid w:val="46F4415C"/>
     <w:multiLevelType w:val="hybridMultilevel"/>
     <w:tmpl w:val="6E4E4342"/>
@@ -11950,7 +12266,7 @@
       </w:pPr>
     </w:lvl>
   </w:abstractNum>
-  <w:abstractNum w:abstractNumId="18" w15:restartNumberingAfterBreak="0">
+  <w:abstractNum w:abstractNumId="20">
     <w:nsid w:val="4A473810"/>
     <w:multiLevelType w:val="hybridMultilevel"/>
     <w:tmpl w:val="46104092"/>
@@ -12039,7 +12355,7 @@
       </w:pPr>
     </w:lvl>
   </w:abstractNum>
-  <w:abstractNum w:abstractNumId="19" w15:restartNumberingAfterBreak="0">
+  <w:abstractNum w:abstractNumId="21">
     <w:nsid w:val="4CC9763C"/>
     <w:multiLevelType w:val="hybridMultilevel"/>
     <w:tmpl w:val="7F043F24"/>
@@ -12128,7 +12444,7 @@
       </w:pPr>
     </w:lvl>
   </w:abstractNum>
-  <w:abstractNum w:abstractNumId="20" w15:restartNumberingAfterBreak="0">
+  <w:abstractNum w:abstractNumId="22">
     <w:nsid w:val="4F982F69"/>
     <w:multiLevelType w:val="hybridMultilevel"/>
     <w:tmpl w:val="5E0E947E"/>
@@ -12214,7 +12530,7 @@
       </w:pPr>
     </w:lvl>
   </w:abstractNum>
-  <w:abstractNum w:abstractNumId="21" w15:restartNumberingAfterBreak="0">
+  <w:abstractNum w:abstractNumId="23">
     <w:nsid w:val="51CB1D42"/>
     <w:multiLevelType w:val="hybridMultilevel"/>
     <w:tmpl w:val="C186A774"/>
@@ -12300,7 +12616,7 @@
       </w:pPr>
     </w:lvl>
   </w:abstractNum>
-  <w:abstractNum w:abstractNumId="22" w15:restartNumberingAfterBreak="0">
+  <w:abstractNum w:abstractNumId="24">
     <w:nsid w:val="52B95B06"/>
     <w:multiLevelType w:val="hybridMultilevel"/>
     <w:tmpl w:val="614872B0"/>
@@ -12386,7 +12702,7 @@
       </w:pPr>
     </w:lvl>
   </w:abstractNum>
-  <w:abstractNum w:abstractNumId="23" w15:restartNumberingAfterBreak="0">
+  <w:abstractNum w:abstractNumId="25">
     <w:nsid w:val="54255BAC"/>
     <w:multiLevelType w:val="hybridMultilevel"/>
     <w:tmpl w:val="1BDE5DA0"/>
@@ -12475,7 +12791,7 @@
       </w:pPr>
     </w:lvl>
   </w:abstractNum>
-  <w:abstractNum w:abstractNumId="24" w15:restartNumberingAfterBreak="0">
+  <w:abstractNum w:abstractNumId="26">
     <w:nsid w:val="55E90F92"/>
     <w:multiLevelType w:val="hybridMultilevel"/>
     <w:tmpl w:val="30569CD4"/>
@@ -12561,7 +12877,7 @@
       </w:pPr>
     </w:lvl>
   </w:abstractNum>
-  <w:abstractNum w:abstractNumId="25" w15:restartNumberingAfterBreak="0">
+  <w:abstractNum w:abstractNumId="27">
     <w:nsid w:val="560A17F8"/>
     <w:multiLevelType w:val="hybridMultilevel"/>
     <w:tmpl w:val="694C1258"/>
@@ -12650,7 +12966,7 @@
       </w:pPr>
     </w:lvl>
   </w:abstractNum>
-  <w:abstractNum w:abstractNumId="26" w15:restartNumberingAfterBreak="0">
+  <w:abstractNum w:abstractNumId="28">
     <w:nsid w:val="5CCF3844"/>
     <w:multiLevelType w:val="hybridMultilevel"/>
     <w:tmpl w:val="9AA8A9AE"/>
@@ -12736,7 +13052,7 @@
       </w:pPr>
     </w:lvl>
   </w:abstractNum>
-  <w:abstractNum w:abstractNumId="27" w15:restartNumberingAfterBreak="0">
+  <w:abstractNum w:abstractNumId="29">
     <w:nsid w:val="5D124B8E"/>
     <w:multiLevelType w:val="hybridMultilevel"/>
     <w:tmpl w:val="738AEEDC"/>
@@ -12849,7 +13165,7 @@
       </w:rPr>
     </w:lvl>
   </w:abstractNum>
-  <w:abstractNum w:abstractNumId="28" w15:restartNumberingAfterBreak="0">
+  <w:abstractNum w:abstractNumId="30">
     <w:nsid w:val="7EAF55FB"/>
     <w:multiLevelType w:val="hybridMultilevel"/>
     <w:tmpl w:val="5E0E947E"/>
@@ -12936,97 +13252,103 @@
     </w:lvl>
   </w:abstractNum>
   <w:num w:numId="1">
+    <w:abstractNumId w:val="10"/>
+  </w:num>
+  <w:num w:numId="2">
+    <w:abstractNumId w:val="26"/>
+  </w:num>
+  <w:num w:numId="3">
+    <w:abstractNumId w:val="19"/>
+  </w:num>
+  <w:num w:numId="4">
+    <w:abstractNumId w:val="3"/>
+  </w:num>
+  <w:num w:numId="5">
+    <w:abstractNumId w:val="24"/>
+  </w:num>
+  <w:num w:numId="6">
+    <w:abstractNumId w:val="23"/>
+  </w:num>
+  <w:num w:numId="7">
+    <w:abstractNumId w:val="13"/>
+  </w:num>
+  <w:num w:numId="8">
+    <w:abstractNumId w:val="28"/>
+  </w:num>
+  <w:num w:numId="9">
+    <w:abstractNumId w:val="15"/>
+  </w:num>
+  <w:num w:numId="10">
+    <w:abstractNumId w:val="12"/>
+  </w:num>
+  <w:num w:numId="11">
+    <w:abstractNumId w:val="29"/>
+  </w:num>
+  <w:num w:numId="12">
+    <w:abstractNumId w:val="22"/>
+  </w:num>
+  <w:num w:numId="13">
+    <w:abstractNumId w:val="5"/>
+  </w:num>
+  <w:num w:numId="14">
+    <w:abstractNumId w:val="4"/>
+  </w:num>
+  <w:num w:numId="15">
+    <w:abstractNumId w:val="11"/>
+  </w:num>
+  <w:num w:numId="16">
+    <w:abstractNumId w:val="17"/>
+  </w:num>
+  <w:num w:numId="17">
+    <w:abstractNumId w:val="16"/>
+  </w:num>
+  <w:num w:numId="18">
+    <w:abstractNumId w:val="8"/>
+  </w:num>
+  <w:num w:numId="19">
+    <w:abstractNumId w:val="7"/>
+  </w:num>
+  <w:num w:numId="20">
+    <w:abstractNumId w:val="2"/>
+  </w:num>
+  <w:num w:numId="21">
+    <w:abstractNumId w:val="30"/>
+  </w:num>
+  <w:num w:numId="22">
+    <w:abstractNumId w:val="1"/>
+  </w:num>
+  <w:num w:numId="23">
+    <w:abstractNumId w:val="20"/>
+  </w:num>
+  <w:num w:numId="24">
+    <w:abstractNumId w:val="6"/>
+  </w:num>
+  <w:num w:numId="25">
+    <w:abstractNumId w:val="27"/>
+  </w:num>
+  <w:num w:numId="26">
+    <w:abstractNumId w:val="25"/>
+  </w:num>
+  <w:num w:numId="27">
+    <w:abstractNumId w:val="14"/>
+  </w:num>
+  <w:num w:numId="28">
     <w:abstractNumId w:val="9"/>
   </w:num>
-  <w:num w:numId="2">
-    <w:abstractNumId w:val="24"/>
-  </w:num>
-  <w:num w:numId="3">
-    <w:abstractNumId w:val="17"/>
-  </w:num>
-  <w:num w:numId="4">
-    <w:abstractNumId w:val="2"/>
-  </w:num>
-  <w:num w:numId="5">
-    <w:abstractNumId w:val="22"/>
-  </w:num>
-  <w:num w:numId="6">
+  <w:num w:numId="29">
     <w:abstractNumId w:val="21"/>
   </w:num>
-  <w:num w:numId="7">
-    <w:abstractNumId w:val="12"/>
-  </w:num>
-  <w:num w:numId="8">
-    <w:abstractNumId w:val="26"/>
-  </w:num>
-  <w:num w:numId="9">
-    <w:abstractNumId w:val="14"/>
-  </w:num>
-  <w:num w:numId="10">
-    <w:abstractNumId w:val="11"/>
-  </w:num>
-  <w:num w:numId="11">
-    <w:abstractNumId w:val="27"/>
-  </w:num>
-  <w:num w:numId="12">
-    <w:abstractNumId w:val="20"/>
-  </w:num>
-  <w:num w:numId="13">
-    <w:abstractNumId w:val="4"/>
-  </w:num>
-  <w:num w:numId="14">
-    <w:abstractNumId w:val="3"/>
-  </w:num>
-  <w:num w:numId="15">
-    <w:abstractNumId w:val="10"/>
-  </w:num>
-  <w:num w:numId="16">
-    <w:abstractNumId w:val="16"/>
-  </w:num>
-  <w:num w:numId="17">
-    <w:abstractNumId w:val="15"/>
-  </w:num>
-  <w:num w:numId="18">
-    <w:abstractNumId w:val="7"/>
-  </w:num>
-  <w:num w:numId="19">
-    <w:abstractNumId w:val="6"/>
-  </w:num>
-  <w:num w:numId="20">
-    <w:abstractNumId w:val="1"/>
-  </w:num>
-  <w:num w:numId="21">
-    <w:abstractNumId w:val="28"/>
-  </w:num>
-  <w:num w:numId="22">
+  <w:num w:numId="30">
     <w:abstractNumId w:val="0"/>
   </w:num>
-  <w:num w:numId="23">
+  <w:num w:numId="31">
     <w:abstractNumId w:val="18"/>
-  </w:num>
-  <w:num w:numId="24">
-    <w:abstractNumId w:val="5"/>
-  </w:num>
-  <w:num w:numId="25">
-    <w:abstractNumId w:val="25"/>
-  </w:num>
-  <w:num w:numId="26">
-    <w:abstractNumId w:val="23"/>
-  </w:num>
-  <w:num w:numId="27">
-    <w:abstractNumId w:val="13"/>
-  </w:num>
-  <w:num w:numId="28">
-    <w:abstractNumId w:val="8"/>
-  </w:num>
-  <w:num w:numId="29">
-    <w:abstractNumId w:val="19"/>
   </w:num>
 </w:numbering>
 </file>
 
 <file path=word/styles.xml><?xml version="1.0" encoding="utf-8"?>
-<w:styles xmlns:mc="http://schemas.openxmlformats.org/markup-compatibility/2006" xmlns:r="http://schemas.openxmlformats.org/officeDocument/2006/relationships" xmlns:w="http://schemas.openxmlformats.org/wordprocessingml/2006/main" xmlns:w14="http://schemas.microsoft.com/office/word/2010/wordml" xmlns:w15="http://schemas.microsoft.com/office/word/2012/wordml" xmlns:w16se="http://schemas.microsoft.com/office/word/2015/wordml/symex" mc:Ignorable="w14 w15 w16se">
+<w:styles xmlns:mc="http://schemas.openxmlformats.org/markup-compatibility/2006" xmlns:r="http://schemas.openxmlformats.org/officeDocument/2006/relationships" xmlns:w="http://schemas.openxmlformats.org/wordprocessingml/2006/main" xmlns:w14="http://schemas.microsoft.com/office/word/2010/wordml" xmlns:w15="http://schemas.microsoft.com/office/word/2012/wordml" mc:Ignorable="w14 w15">
   <w:docDefaults>
     <w:rPrDefault>
       <w:rPr>
@@ -13424,7 +13746,7 @@
     <w:name w:val="heading 1"/>
     <w:basedOn w:val="a"/>
     <w:next w:val="a"/>
-    <w:link w:val="10"/>
+    <w:link w:val="1Char"/>
     <w:uiPriority w:val="9"/>
     <w:qFormat/>
     <w:rsid w:val="00DC21DD"/>
@@ -13446,7 +13768,7 @@
     <w:name w:val="heading 2"/>
     <w:basedOn w:val="a"/>
     <w:next w:val="a"/>
-    <w:link w:val="20"/>
+    <w:link w:val="2Char"/>
     <w:uiPriority w:val="9"/>
     <w:unhideWhenUsed/>
     <w:qFormat/>
@@ -13469,7 +13791,7 @@
     <w:name w:val="heading 3"/>
     <w:basedOn w:val="a"/>
     <w:next w:val="a"/>
-    <w:link w:val="30"/>
+    <w:link w:val="3Char"/>
     <w:uiPriority w:val="9"/>
     <w:unhideWhenUsed/>
     <w:qFormat/>
@@ -13491,7 +13813,7 @@
     <w:name w:val="heading 4"/>
     <w:basedOn w:val="a"/>
     <w:next w:val="a"/>
-    <w:link w:val="40"/>
+    <w:link w:val="4Char"/>
     <w:uiPriority w:val="9"/>
     <w:semiHidden/>
     <w:unhideWhenUsed/>
@@ -13537,8 +13859,8 @@
     <w:semiHidden/>
     <w:unhideWhenUsed/>
   </w:style>
-  <w:style w:type="character" w:customStyle="1" w:styleId="20">
-    <w:name w:val="标题 2 字符"/>
+  <w:style w:type="character" w:customStyle="1" w:styleId="2Char">
+    <w:name w:val="标题 2 Char"/>
     <w:basedOn w:val="a0"/>
     <w:link w:val="2"/>
     <w:uiPriority w:val="9"/>
@@ -13551,8 +13873,8 @@
       <w:szCs w:val="32"/>
     </w:rPr>
   </w:style>
-  <w:style w:type="character" w:customStyle="1" w:styleId="10">
-    <w:name w:val="标题 1 字符"/>
+  <w:style w:type="character" w:customStyle="1" w:styleId="1Char">
+    <w:name w:val="标题 1 Char"/>
     <w:basedOn w:val="a0"/>
     <w:link w:val="1"/>
     <w:uiPriority w:val="9"/>
@@ -13565,8 +13887,8 @@
       <w:szCs w:val="44"/>
     </w:rPr>
   </w:style>
-  <w:style w:type="character" w:customStyle="1" w:styleId="30">
-    <w:name w:val="标题 3 字符"/>
+  <w:style w:type="character" w:customStyle="1" w:styleId="3Char">
+    <w:name w:val="标题 3 Char"/>
     <w:basedOn w:val="a0"/>
     <w:link w:val="3"/>
     <w:uiPriority w:val="9"/>
@@ -13594,6 +13916,7 @@
     <w:uiPriority w:val="39"/>
     <w:rsid w:val="00C14F05"/>
     <w:tblPr>
+      <w:tblInd w:w="0" w:type="dxa"/>
       <w:tblBorders>
         <w:top w:val="single" w:sz="4" w:space="0" w:color="auto"/>
         <w:left w:val="single" w:sz="4" w:space="0" w:color="auto"/>
@@ -13602,6 +13925,12 @@
         <w:insideH w:val="single" w:sz="4" w:space="0" w:color="auto"/>
         <w:insideV w:val="single" w:sz="4" w:space="0" w:color="auto"/>
       </w:tblBorders>
+      <w:tblCellMar>
+        <w:top w:w="0" w:type="dxa"/>
+        <w:left w:w="108" w:type="dxa"/>
+        <w:bottom w:w="0" w:type="dxa"/>
+        <w:right w:w="108" w:type="dxa"/>
+      </w:tblCellMar>
     </w:tblPr>
   </w:style>
   <w:style w:type="character" w:customStyle="1" w:styleId="sc161">
@@ -13699,7 +14028,7 @@
   <w:style w:type="paragraph" w:styleId="a5">
     <w:name w:val="header"/>
     <w:basedOn w:val="a"/>
-    <w:link w:val="a6"/>
+    <w:link w:val="Char"/>
     <w:uiPriority w:val="99"/>
     <w:unhideWhenUsed/>
     <w:rsid w:val="002A3598"/>
@@ -13719,8 +14048,8 @@
       <w:szCs w:val="18"/>
     </w:rPr>
   </w:style>
-  <w:style w:type="character" w:customStyle="1" w:styleId="a6">
-    <w:name w:val="页眉 字符"/>
+  <w:style w:type="character" w:customStyle="1" w:styleId="Char">
+    <w:name w:val="页眉 Char"/>
     <w:basedOn w:val="a0"/>
     <w:link w:val="a5"/>
     <w:uiPriority w:val="99"/>
@@ -13730,10 +14059,10 @@
       <w:szCs w:val="18"/>
     </w:rPr>
   </w:style>
-  <w:style w:type="paragraph" w:styleId="a7">
+  <w:style w:type="paragraph" w:styleId="a6">
     <w:name w:val="footer"/>
     <w:basedOn w:val="a"/>
-    <w:link w:val="a8"/>
+    <w:link w:val="Char0"/>
     <w:uiPriority w:val="99"/>
     <w:unhideWhenUsed/>
     <w:rsid w:val="002A3598"/>
@@ -13750,10 +14079,10 @@
       <w:szCs w:val="18"/>
     </w:rPr>
   </w:style>
-  <w:style w:type="character" w:customStyle="1" w:styleId="a8">
-    <w:name w:val="页脚 字符"/>
+  <w:style w:type="character" w:customStyle="1" w:styleId="Char0">
+    <w:name w:val="页脚 Char"/>
     <w:basedOn w:val="a0"/>
-    <w:link w:val="a7"/>
+    <w:link w:val="a6"/>
     <w:uiPriority w:val="99"/>
     <w:rsid w:val="002A3598"/>
     <w:rPr>
@@ -13761,8 +14090,8 @@
       <w:szCs w:val="18"/>
     </w:rPr>
   </w:style>
-  <w:style w:type="character" w:customStyle="1" w:styleId="40">
-    <w:name w:val="标题 4 字符"/>
+  <w:style w:type="character" w:customStyle="1" w:styleId="4Char">
+    <w:name w:val="标题 4 Char"/>
     <w:basedOn w:val="a0"/>
     <w:link w:val="4"/>
     <w:uiPriority w:val="9"/>
@@ -13775,10 +14104,10 @@
       <w:szCs w:val="28"/>
     </w:rPr>
   </w:style>
-  <w:style w:type="paragraph" w:styleId="a9">
+  <w:style w:type="paragraph" w:styleId="a7">
     <w:name w:val="footnote text"/>
     <w:basedOn w:val="a"/>
-    <w:link w:val="aa"/>
+    <w:link w:val="Char1"/>
     <w:uiPriority w:val="99"/>
     <w:semiHidden/>
     <w:unhideWhenUsed/>
@@ -13792,10 +14121,10 @@
       <w:szCs w:val="18"/>
     </w:rPr>
   </w:style>
-  <w:style w:type="character" w:customStyle="1" w:styleId="aa">
-    <w:name w:val="脚注文本 字符"/>
+  <w:style w:type="character" w:customStyle="1" w:styleId="Char1">
+    <w:name w:val="脚注文本 Char"/>
     <w:basedOn w:val="a0"/>
-    <w:link w:val="a9"/>
+    <w:link w:val="a7"/>
     <w:uiPriority w:val="99"/>
     <w:semiHidden/>
     <w:rsid w:val="008136C9"/>
@@ -13804,7 +14133,7 @@
       <w:szCs w:val="18"/>
     </w:rPr>
   </w:style>
-  <w:style w:type="character" w:styleId="ab">
+  <w:style w:type="character" w:styleId="a8">
     <w:name w:val="footnote reference"/>
     <w:basedOn w:val="a0"/>
     <w:uiPriority w:val="99"/>
@@ -13839,7 +14168,7 @@
       <w:szCs w:val="32"/>
     </w:rPr>
   </w:style>
-  <w:style w:type="paragraph" w:styleId="11">
+  <w:style w:type="paragraph" w:styleId="10">
     <w:name w:val="toc 1"/>
     <w:basedOn w:val="a"/>
     <w:next w:val="a"/>
@@ -13848,7 +14177,7 @@
     <w:unhideWhenUsed/>
     <w:rsid w:val="00E154D4"/>
   </w:style>
-  <w:style w:type="paragraph" w:styleId="21">
+  <w:style w:type="paragraph" w:styleId="20">
     <w:name w:val="toc 2"/>
     <w:basedOn w:val="a"/>
     <w:next w:val="a"/>
@@ -13860,7 +14189,7 @@
       <w:ind w:leftChars="200" w:left="420"/>
     </w:pPr>
   </w:style>
-  <w:style w:type="paragraph" w:styleId="31">
+  <w:style w:type="paragraph" w:styleId="30">
     <w:name w:val="toc 3"/>
     <w:basedOn w:val="a"/>
     <w:next w:val="a"/>
@@ -13872,7 +14201,7 @@
       <w:ind w:leftChars="400" w:left="840"/>
     </w:pPr>
   </w:style>
-  <w:style w:type="character" w:styleId="ac">
+  <w:style w:type="character" w:styleId="a9">
     <w:name w:val="Hyperlink"/>
     <w:basedOn w:val="a0"/>
     <w:uiPriority w:val="99"/>
@@ -14152,7 +14481,7 @@
 </file>
 
 <file path=customXml/itemProps1.xml><?xml version="1.0" encoding="utf-8"?>
-<ds:datastoreItem xmlns:ds="http://schemas.openxmlformats.org/officeDocument/2006/customXml" ds:itemID="{B156D225-48E0-45D1-82CD-2B15CC71E3FB}">
+<ds:datastoreItem xmlns:ds="http://schemas.openxmlformats.org/officeDocument/2006/customXml" ds:itemID="{27F5839E-2421-40FD-861B-EF7A847D07BA}">
   <ds:schemaRefs>
     <ds:schemaRef ds:uri="http://schemas.openxmlformats.org/officeDocument/2006/bibliography"/>
   </ds:schemaRefs>

</xml_diff>